<commit_message>
updated project plan documents
</commit_message>
<xml_diff>
--- a/doc/Design/Project Plan.docx
+++ b/doc/Design/Project Plan.docx
@@ -112,6 +112,7 @@
           <w:szCs w:val="36"/>
         </w:rPr>
       </w:pPr>
+      <w:proofErr w:type="spellStart"/>
       <w:r>
         <w:rPr>
           <w:b/>
@@ -119,17 +120,18 @@
           <w:sz w:val="36"/>
           <w:szCs w:val="36"/>
         </w:rPr>
-        <w:t>PCIe to OCP Bridge</w:t>
-      </w:r>
-    </w:p>
-    <w:p>
-      <w:pPr>
-        <w:jc w:val="center"/>
+        <w:t>PCIe</w:t>
+      </w:r>
+      <w:proofErr w:type="spellEnd"/>
+      <w:r>
         <w:rPr>
           <w:b/>
           <w:bCs/>
-        </w:rPr>
-      </w:pPr>
+          <w:sz w:val="36"/>
+          <w:szCs w:val="36"/>
+        </w:rPr>
+        <w:t xml:space="preserve"> to OCP Bridge</w:t>
+      </w:r>
     </w:p>
     <w:p>
       <w:pPr>
@@ -161,6 +163,10 @@
     <w:p>
       <w:pPr>
         <w:jc w:val="center"/>
+        <w:rPr>
+          <w:b/>
+          <w:bCs/>
+        </w:rPr>
       </w:pPr>
     </w:p>
     <w:p>
@@ -192,6 +198,11 @@
       <w:pPr>
         <w:jc w:val="center"/>
       </w:pPr>
+    </w:p>
+    <w:p>
+      <w:pPr>
+        <w:jc w:val="center"/>
+      </w:pPr>
       <w:r>
         <w:t>Michael Walton</w:t>
       </w:r>
@@ -217,11 +228,16 @@
         <w:jc w:val="center"/>
       </w:pPr>
       <w:r>
-        <w:t>Kevin Bedr</w:t>
+        <w:t xml:space="preserve">Kevin </w:t>
+      </w:r>
+      <w:proofErr w:type="spellStart"/>
+      <w:r>
+        <w:t>Bedr</w:t>
       </w:r>
       <w:r>
         <w:t>ossian</w:t>
       </w:r>
+      <w:proofErr w:type="spellEnd"/>
     </w:p>
     <w:p>
       <w:pPr>
@@ -264,7 +280,7 @@
       <w:r>
         <w:fldChar w:fldCharType="separate"/>
       </w:r>
-      <w:hyperlink w:anchor="_Toc377043054" w:history="1">
+      <w:hyperlink w:anchor="_Toc377126892" w:history="1">
         <w:r>
           <w:rPr>
             <w:rStyle w:val="Hyperlink"/>
@@ -305,7 +321,7 @@
           <w:rPr>
             <w:noProof/>
           </w:rPr>
-          <w:instrText xml:space="preserve"> PAGEREF _Toc377043054 \h </w:instrText>
+          <w:instrText xml:space="preserve"> PAGEREF _Toc377126892 \h </w:instrText>
         </w:r>
         <w:r>
           <w:rPr>
@@ -343,7 +359,7 @@
           <w:lang w:eastAsia="en-US" w:bidi="ar-SA"/>
         </w:rPr>
       </w:pPr>
-      <w:hyperlink w:anchor="_Toc377043055" w:history="1">
+      <w:hyperlink w:anchor="_Toc377126893" w:history="1">
         <w:r>
           <w:rPr>
             <w:rStyle w:val="Hyperlink"/>
@@ -384,7 +400,7 @@
           <w:rPr>
             <w:noProof/>
           </w:rPr>
-          <w:instrText xml:space="preserve"> PAGEREF _Toc377043055 \h </w:instrText>
+          <w:instrText xml:space="preserve"> PAGEREF _Toc377126893 \h </w:instrText>
         </w:r>
         <w:r>
           <w:rPr>
@@ -413,7 +429,11 @@
     </w:p>
     <w:p>
       <w:pPr>
-        <w:pStyle w:val="TOC1"/>
+        <w:pStyle w:val="TOC2"/>
+        <w:tabs>
+          <w:tab w:val="left" w:pos="880"/>
+          <w:tab w:val="right" w:leader="dot" w:pos="9962"/>
+        </w:tabs>
         <w:rPr>
           <w:rFonts w:asciiTheme="minorHAnsi" w:eastAsiaTheme="minorEastAsia" w:hAnsiTheme="minorHAnsi" w:cstheme="minorBidi"/>
           <w:noProof/>
@@ -422,13 +442,13 @@
           <w:lang w:eastAsia="en-US" w:bidi="ar-SA"/>
         </w:rPr>
       </w:pPr>
-      <w:hyperlink w:anchor="_Toc377043056" w:history="1">
+      <w:hyperlink w:anchor="_Toc377126894" w:history="1">
         <w:r>
           <w:rPr>
             <w:rStyle w:val="Hyperlink"/>
             <w:noProof/>
           </w:rPr>
-          <w:t>3</w:t>
+          <w:t>2.1</w:t>
         </w:r>
         <w:r>
           <w:rPr>
@@ -445,6 +465,745 @@
             <w:rStyle w:val="Hyperlink"/>
             <w:noProof/>
           </w:rPr>
+          <w:t>Design</w:t>
+        </w:r>
+        <w:r>
+          <w:rPr>
+            <w:noProof/>
+          </w:rPr>
+          <w:tab/>
+        </w:r>
+        <w:r>
+          <w:rPr>
+            <w:noProof/>
+          </w:rPr>
+          <w:fldChar w:fldCharType="begin"/>
+        </w:r>
+        <w:r>
+          <w:rPr>
+            <w:noProof/>
+          </w:rPr>
+          <w:instrText xml:space="preserve"> PAGEREF _Toc377126894 \h </w:instrText>
+        </w:r>
+        <w:r>
+          <w:rPr>
+            <w:noProof/>
+          </w:rPr>
+        </w:r>
+        <w:r>
+          <w:rPr>
+            <w:noProof/>
+          </w:rPr>
+          <w:fldChar w:fldCharType="separate"/>
+        </w:r>
+        <w:r>
+          <w:rPr>
+            <w:noProof/>
+          </w:rPr>
+          <w:t>5</w:t>
+        </w:r>
+        <w:r>
+          <w:rPr>
+            <w:noProof/>
+          </w:rPr>
+          <w:fldChar w:fldCharType="end"/>
+        </w:r>
+      </w:hyperlink>
+    </w:p>
+    <w:p>
+      <w:pPr>
+        <w:pStyle w:val="TOC2"/>
+        <w:tabs>
+          <w:tab w:val="left" w:pos="880"/>
+          <w:tab w:val="right" w:leader="dot" w:pos="9962"/>
+        </w:tabs>
+        <w:rPr>
+          <w:rFonts w:asciiTheme="minorHAnsi" w:eastAsiaTheme="minorEastAsia" w:hAnsiTheme="minorHAnsi" w:cstheme="minorBidi"/>
+          <w:noProof/>
+          <w:sz w:val="22"/>
+          <w:szCs w:val="22"/>
+          <w:lang w:eastAsia="en-US" w:bidi="ar-SA"/>
+        </w:rPr>
+      </w:pPr>
+      <w:hyperlink w:anchor="_Toc377126895" w:history="1">
+        <w:r>
+          <w:rPr>
+            <w:rStyle w:val="Hyperlink"/>
+            <w:noProof/>
+          </w:rPr>
+          <w:t>2.2</w:t>
+        </w:r>
+        <w:r>
+          <w:rPr>
+            <w:rFonts w:asciiTheme="minorHAnsi" w:eastAsiaTheme="minorEastAsia" w:hAnsiTheme="minorHAnsi" w:cstheme="minorBidi"/>
+            <w:noProof/>
+            <w:sz w:val="22"/>
+            <w:szCs w:val="22"/>
+            <w:lang w:eastAsia="en-US" w:bidi="ar-SA"/>
+          </w:rPr>
+          <w:tab/>
+        </w:r>
+        <w:r>
+          <w:rPr>
+            <w:rStyle w:val="Hyperlink"/>
+            <w:noProof/>
+          </w:rPr>
+          <w:t>Optimization</w:t>
+        </w:r>
+        <w:r>
+          <w:rPr>
+            <w:noProof/>
+          </w:rPr>
+          <w:tab/>
+        </w:r>
+        <w:r>
+          <w:rPr>
+            <w:noProof/>
+          </w:rPr>
+          <w:fldChar w:fldCharType="begin"/>
+        </w:r>
+        <w:r>
+          <w:rPr>
+            <w:noProof/>
+          </w:rPr>
+          <w:instrText xml:space="preserve"> PAGEREF _Toc377126895 \h </w:instrText>
+        </w:r>
+        <w:r>
+          <w:rPr>
+            <w:noProof/>
+          </w:rPr>
+        </w:r>
+        <w:r>
+          <w:rPr>
+            <w:noProof/>
+          </w:rPr>
+          <w:fldChar w:fldCharType="separate"/>
+        </w:r>
+        <w:r>
+          <w:rPr>
+            <w:noProof/>
+          </w:rPr>
+          <w:t>5</w:t>
+        </w:r>
+        <w:r>
+          <w:rPr>
+            <w:noProof/>
+          </w:rPr>
+          <w:fldChar w:fldCharType="end"/>
+        </w:r>
+      </w:hyperlink>
+    </w:p>
+    <w:p>
+      <w:pPr>
+        <w:pStyle w:val="TOC2"/>
+        <w:tabs>
+          <w:tab w:val="left" w:pos="880"/>
+          <w:tab w:val="right" w:leader="dot" w:pos="9962"/>
+        </w:tabs>
+        <w:rPr>
+          <w:rFonts w:asciiTheme="minorHAnsi" w:eastAsiaTheme="minorEastAsia" w:hAnsiTheme="minorHAnsi" w:cstheme="minorBidi"/>
+          <w:noProof/>
+          <w:sz w:val="22"/>
+          <w:szCs w:val="22"/>
+          <w:lang w:eastAsia="en-US" w:bidi="ar-SA"/>
+        </w:rPr>
+      </w:pPr>
+      <w:hyperlink w:anchor="_Toc377126896" w:history="1">
+        <w:r>
+          <w:rPr>
+            <w:rStyle w:val="Hyperlink"/>
+            <w:noProof/>
+          </w:rPr>
+          <w:t>2.3</w:t>
+        </w:r>
+        <w:r>
+          <w:rPr>
+            <w:rFonts w:asciiTheme="minorHAnsi" w:eastAsiaTheme="minorEastAsia" w:hAnsiTheme="minorHAnsi" w:cstheme="minorBidi"/>
+            <w:noProof/>
+            <w:sz w:val="22"/>
+            <w:szCs w:val="22"/>
+            <w:lang w:eastAsia="en-US" w:bidi="ar-SA"/>
+          </w:rPr>
+          <w:tab/>
+        </w:r>
+        <w:r>
+          <w:rPr>
+            <w:rStyle w:val="Hyperlink"/>
+            <w:noProof/>
+          </w:rPr>
+          <w:t>Place &amp; Route</w:t>
+        </w:r>
+        <w:r>
+          <w:rPr>
+            <w:noProof/>
+          </w:rPr>
+          <w:tab/>
+        </w:r>
+        <w:r>
+          <w:rPr>
+            <w:noProof/>
+          </w:rPr>
+          <w:fldChar w:fldCharType="begin"/>
+        </w:r>
+        <w:r>
+          <w:rPr>
+            <w:noProof/>
+          </w:rPr>
+          <w:instrText xml:space="preserve"> PAGEREF _Toc377126896 \h </w:instrText>
+        </w:r>
+        <w:r>
+          <w:rPr>
+            <w:noProof/>
+          </w:rPr>
+        </w:r>
+        <w:r>
+          <w:rPr>
+            <w:noProof/>
+          </w:rPr>
+          <w:fldChar w:fldCharType="separate"/>
+        </w:r>
+        <w:r>
+          <w:rPr>
+            <w:noProof/>
+          </w:rPr>
+          <w:t>5</w:t>
+        </w:r>
+        <w:r>
+          <w:rPr>
+            <w:noProof/>
+          </w:rPr>
+          <w:fldChar w:fldCharType="end"/>
+        </w:r>
+      </w:hyperlink>
+    </w:p>
+    <w:p>
+      <w:pPr>
+        <w:pStyle w:val="TOC2"/>
+        <w:tabs>
+          <w:tab w:val="left" w:pos="880"/>
+          <w:tab w:val="right" w:leader="dot" w:pos="9962"/>
+        </w:tabs>
+        <w:rPr>
+          <w:rFonts w:asciiTheme="minorHAnsi" w:eastAsiaTheme="minorEastAsia" w:hAnsiTheme="minorHAnsi" w:cstheme="minorBidi"/>
+          <w:noProof/>
+          <w:sz w:val="22"/>
+          <w:szCs w:val="22"/>
+          <w:lang w:eastAsia="en-US" w:bidi="ar-SA"/>
+        </w:rPr>
+      </w:pPr>
+      <w:hyperlink w:anchor="_Toc377126897" w:history="1">
+        <w:r>
+          <w:rPr>
+            <w:rStyle w:val="Hyperlink"/>
+            <w:noProof/>
+          </w:rPr>
+          <w:t>2.4</w:t>
+        </w:r>
+        <w:r>
+          <w:rPr>
+            <w:rFonts w:asciiTheme="minorHAnsi" w:eastAsiaTheme="minorEastAsia" w:hAnsiTheme="minorHAnsi" w:cstheme="minorBidi"/>
+            <w:noProof/>
+            <w:sz w:val="22"/>
+            <w:szCs w:val="22"/>
+            <w:lang w:eastAsia="en-US" w:bidi="ar-SA"/>
+          </w:rPr>
+          <w:tab/>
+        </w:r>
+        <w:r>
+          <w:rPr>
+            <w:rStyle w:val="Hyperlink"/>
+            <w:noProof/>
+          </w:rPr>
+          <w:t>Verification</w:t>
+        </w:r>
+        <w:r>
+          <w:rPr>
+            <w:noProof/>
+          </w:rPr>
+          <w:tab/>
+        </w:r>
+        <w:r>
+          <w:rPr>
+            <w:noProof/>
+          </w:rPr>
+          <w:fldChar w:fldCharType="begin"/>
+        </w:r>
+        <w:r>
+          <w:rPr>
+            <w:noProof/>
+          </w:rPr>
+          <w:instrText xml:space="preserve"> PAGEREF _Toc377126897 \h </w:instrText>
+        </w:r>
+        <w:r>
+          <w:rPr>
+            <w:noProof/>
+          </w:rPr>
+        </w:r>
+        <w:r>
+          <w:rPr>
+            <w:noProof/>
+          </w:rPr>
+          <w:fldChar w:fldCharType="separate"/>
+        </w:r>
+        <w:r>
+          <w:rPr>
+            <w:noProof/>
+          </w:rPr>
+          <w:t>5</w:t>
+        </w:r>
+        <w:r>
+          <w:rPr>
+            <w:noProof/>
+          </w:rPr>
+          <w:fldChar w:fldCharType="end"/>
+        </w:r>
+      </w:hyperlink>
+    </w:p>
+    <w:p>
+      <w:pPr>
+        <w:pStyle w:val="TOC1"/>
+        <w:rPr>
+          <w:rFonts w:asciiTheme="minorHAnsi" w:eastAsiaTheme="minorEastAsia" w:hAnsiTheme="minorHAnsi" w:cstheme="minorBidi"/>
+          <w:noProof/>
+          <w:sz w:val="22"/>
+          <w:szCs w:val="22"/>
+          <w:lang w:eastAsia="en-US" w:bidi="ar-SA"/>
+        </w:rPr>
+      </w:pPr>
+      <w:hyperlink w:anchor="_Toc377126898" w:history="1">
+        <w:r>
+          <w:rPr>
+            <w:rStyle w:val="Hyperlink"/>
+            <w:noProof/>
+          </w:rPr>
+          <w:t>3</w:t>
+        </w:r>
+        <w:r>
+          <w:rPr>
+            <w:rFonts w:asciiTheme="minorHAnsi" w:eastAsiaTheme="minorEastAsia" w:hAnsiTheme="minorHAnsi" w:cstheme="minorBidi"/>
+            <w:noProof/>
+            <w:sz w:val="22"/>
+            <w:szCs w:val="22"/>
+            <w:lang w:eastAsia="en-US" w:bidi="ar-SA"/>
+          </w:rPr>
+          <w:tab/>
+        </w:r>
+        <w:r>
+          <w:rPr>
+            <w:rStyle w:val="Hyperlink"/>
+            <w:noProof/>
+          </w:rPr>
+          <w:t>Test Plan</w:t>
+        </w:r>
+        <w:r>
+          <w:rPr>
+            <w:noProof/>
+          </w:rPr>
+          <w:tab/>
+        </w:r>
+        <w:r>
+          <w:rPr>
+            <w:noProof/>
+          </w:rPr>
+          <w:fldChar w:fldCharType="begin"/>
+        </w:r>
+        <w:r>
+          <w:rPr>
+            <w:noProof/>
+          </w:rPr>
+          <w:instrText xml:space="preserve"> PAGEREF _Toc377126898 \h </w:instrText>
+        </w:r>
+        <w:r>
+          <w:rPr>
+            <w:noProof/>
+          </w:rPr>
+        </w:r>
+        <w:r>
+          <w:rPr>
+            <w:noProof/>
+          </w:rPr>
+          <w:fldChar w:fldCharType="separate"/>
+        </w:r>
+        <w:r>
+          <w:rPr>
+            <w:noProof/>
+          </w:rPr>
+          <w:t>6</w:t>
+        </w:r>
+        <w:r>
+          <w:rPr>
+            <w:noProof/>
+          </w:rPr>
+          <w:fldChar w:fldCharType="end"/>
+        </w:r>
+      </w:hyperlink>
+    </w:p>
+    <w:p>
+      <w:pPr>
+        <w:pStyle w:val="TOC2"/>
+        <w:tabs>
+          <w:tab w:val="left" w:pos="880"/>
+          <w:tab w:val="right" w:leader="dot" w:pos="9962"/>
+        </w:tabs>
+        <w:rPr>
+          <w:rFonts w:asciiTheme="minorHAnsi" w:eastAsiaTheme="minorEastAsia" w:hAnsiTheme="minorHAnsi" w:cstheme="minorBidi"/>
+          <w:noProof/>
+          <w:sz w:val="22"/>
+          <w:szCs w:val="22"/>
+          <w:lang w:eastAsia="en-US" w:bidi="ar-SA"/>
+        </w:rPr>
+      </w:pPr>
+      <w:hyperlink w:anchor="_Toc377126899" w:history="1">
+        <w:r>
+          <w:rPr>
+            <w:rStyle w:val="Hyperlink"/>
+            <w:noProof/>
+          </w:rPr>
+          <w:t>3.1</w:t>
+        </w:r>
+        <w:r>
+          <w:rPr>
+            <w:rFonts w:asciiTheme="minorHAnsi" w:eastAsiaTheme="minorEastAsia" w:hAnsiTheme="minorHAnsi" w:cstheme="minorBidi"/>
+            <w:noProof/>
+            <w:sz w:val="22"/>
+            <w:szCs w:val="22"/>
+            <w:lang w:eastAsia="en-US" w:bidi="ar-SA"/>
+          </w:rPr>
+          <w:tab/>
+        </w:r>
+        <w:r>
+          <w:rPr>
+            <w:rStyle w:val="Hyperlink"/>
+            <w:noProof/>
+          </w:rPr>
+          <w:t>Design</w:t>
+        </w:r>
+        <w:r>
+          <w:rPr>
+            <w:noProof/>
+          </w:rPr>
+          <w:tab/>
+        </w:r>
+        <w:r>
+          <w:rPr>
+            <w:noProof/>
+          </w:rPr>
+          <w:fldChar w:fldCharType="begin"/>
+        </w:r>
+        <w:r>
+          <w:rPr>
+            <w:noProof/>
+          </w:rPr>
+          <w:instrText xml:space="preserve"> PAGEREF _Toc377126899 \h </w:instrText>
+        </w:r>
+        <w:r>
+          <w:rPr>
+            <w:noProof/>
+          </w:rPr>
+        </w:r>
+        <w:r>
+          <w:rPr>
+            <w:noProof/>
+          </w:rPr>
+          <w:fldChar w:fldCharType="separate"/>
+        </w:r>
+        <w:r>
+          <w:rPr>
+            <w:noProof/>
+          </w:rPr>
+          <w:t>6</w:t>
+        </w:r>
+        <w:r>
+          <w:rPr>
+            <w:noProof/>
+          </w:rPr>
+          <w:fldChar w:fldCharType="end"/>
+        </w:r>
+      </w:hyperlink>
+    </w:p>
+    <w:p>
+      <w:pPr>
+        <w:pStyle w:val="TOC2"/>
+        <w:tabs>
+          <w:tab w:val="left" w:pos="880"/>
+          <w:tab w:val="right" w:leader="dot" w:pos="9962"/>
+        </w:tabs>
+        <w:rPr>
+          <w:rFonts w:asciiTheme="minorHAnsi" w:eastAsiaTheme="minorEastAsia" w:hAnsiTheme="minorHAnsi" w:cstheme="minorBidi"/>
+          <w:noProof/>
+          <w:sz w:val="22"/>
+          <w:szCs w:val="22"/>
+          <w:lang w:eastAsia="en-US" w:bidi="ar-SA"/>
+        </w:rPr>
+      </w:pPr>
+      <w:hyperlink w:anchor="_Toc377126900" w:history="1">
+        <w:r>
+          <w:rPr>
+            <w:rStyle w:val="Hyperlink"/>
+            <w:noProof/>
+          </w:rPr>
+          <w:t>3.2</w:t>
+        </w:r>
+        <w:r>
+          <w:rPr>
+            <w:rFonts w:asciiTheme="minorHAnsi" w:eastAsiaTheme="minorEastAsia" w:hAnsiTheme="minorHAnsi" w:cstheme="minorBidi"/>
+            <w:noProof/>
+            <w:sz w:val="22"/>
+            <w:szCs w:val="22"/>
+            <w:lang w:eastAsia="en-US" w:bidi="ar-SA"/>
+          </w:rPr>
+          <w:tab/>
+        </w:r>
+        <w:r>
+          <w:rPr>
+            <w:rStyle w:val="Hyperlink"/>
+            <w:noProof/>
+          </w:rPr>
+          <w:t>Optimization</w:t>
+        </w:r>
+        <w:r>
+          <w:rPr>
+            <w:noProof/>
+          </w:rPr>
+          <w:tab/>
+        </w:r>
+        <w:r>
+          <w:rPr>
+            <w:noProof/>
+          </w:rPr>
+          <w:fldChar w:fldCharType="begin"/>
+        </w:r>
+        <w:r>
+          <w:rPr>
+            <w:noProof/>
+          </w:rPr>
+          <w:instrText xml:space="preserve"> PAGEREF _Toc377126900 \h </w:instrText>
+        </w:r>
+        <w:r>
+          <w:rPr>
+            <w:noProof/>
+          </w:rPr>
+        </w:r>
+        <w:r>
+          <w:rPr>
+            <w:noProof/>
+          </w:rPr>
+          <w:fldChar w:fldCharType="separate"/>
+        </w:r>
+        <w:r>
+          <w:rPr>
+            <w:noProof/>
+          </w:rPr>
+          <w:t>6</w:t>
+        </w:r>
+        <w:r>
+          <w:rPr>
+            <w:noProof/>
+          </w:rPr>
+          <w:fldChar w:fldCharType="end"/>
+        </w:r>
+      </w:hyperlink>
+    </w:p>
+    <w:p>
+      <w:pPr>
+        <w:pStyle w:val="TOC2"/>
+        <w:tabs>
+          <w:tab w:val="left" w:pos="880"/>
+          <w:tab w:val="right" w:leader="dot" w:pos="9962"/>
+        </w:tabs>
+        <w:rPr>
+          <w:rFonts w:asciiTheme="minorHAnsi" w:eastAsiaTheme="minorEastAsia" w:hAnsiTheme="minorHAnsi" w:cstheme="minorBidi"/>
+          <w:noProof/>
+          <w:sz w:val="22"/>
+          <w:szCs w:val="22"/>
+          <w:lang w:eastAsia="en-US" w:bidi="ar-SA"/>
+        </w:rPr>
+      </w:pPr>
+      <w:hyperlink w:anchor="_Toc377126901" w:history="1">
+        <w:r>
+          <w:rPr>
+            <w:rStyle w:val="Hyperlink"/>
+            <w:noProof/>
+          </w:rPr>
+          <w:t>3.3</w:t>
+        </w:r>
+        <w:r>
+          <w:rPr>
+            <w:rFonts w:asciiTheme="minorHAnsi" w:eastAsiaTheme="minorEastAsia" w:hAnsiTheme="minorHAnsi" w:cstheme="minorBidi"/>
+            <w:noProof/>
+            <w:sz w:val="22"/>
+            <w:szCs w:val="22"/>
+            <w:lang w:eastAsia="en-US" w:bidi="ar-SA"/>
+          </w:rPr>
+          <w:tab/>
+        </w:r>
+        <w:r>
+          <w:rPr>
+            <w:rStyle w:val="Hyperlink"/>
+            <w:noProof/>
+          </w:rPr>
+          <w:t>Place &amp; Route</w:t>
+        </w:r>
+        <w:r>
+          <w:rPr>
+            <w:noProof/>
+          </w:rPr>
+          <w:tab/>
+        </w:r>
+        <w:r>
+          <w:rPr>
+            <w:noProof/>
+          </w:rPr>
+          <w:fldChar w:fldCharType="begin"/>
+        </w:r>
+        <w:r>
+          <w:rPr>
+            <w:noProof/>
+          </w:rPr>
+          <w:instrText xml:space="preserve"> PAGEREF _Toc377126901 \h </w:instrText>
+        </w:r>
+        <w:r>
+          <w:rPr>
+            <w:noProof/>
+          </w:rPr>
+        </w:r>
+        <w:r>
+          <w:rPr>
+            <w:noProof/>
+          </w:rPr>
+          <w:fldChar w:fldCharType="separate"/>
+        </w:r>
+        <w:r>
+          <w:rPr>
+            <w:noProof/>
+          </w:rPr>
+          <w:t>6</w:t>
+        </w:r>
+        <w:r>
+          <w:rPr>
+            <w:noProof/>
+          </w:rPr>
+          <w:fldChar w:fldCharType="end"/>
+        </w:r>
+      </w:hyperlink>
+    </w:p>
+    <w:p>
+      <w:pPr>
+        <w:pStyle w:val="TOC2"/>
+        <w:tabs>
+          <w:tab w:val="left" w:pos="880"/>
+          <w:tab w:val="right" w:leader="dot" w:pos="9962"/>
+        </w:tabs>
+        <w:rPr>
+          <w:rFonts w:asciiTheme="minorHAnsi" w:eastAsiaTheme="minorEastAsia" w:hAnsiTheme="minorHAnsi" w:cstheme="minorBidi"/>
+          <w:noProof/>
+          <w:sz w:val="22"/>
+          <w:szCs w:val="22"/>
+          <w:lang w:eastAsia="en-US" w:bidi="ar-SA"/>
+        </w:rPr>
+      </w:pPr>
+      <w:hyperlink w:anchor="_Toc377126902" w:history="1">
+        <w:r>
+          <w:rPr>
+            <w:rStyle w:val="Hyperlink"/>
+            <w:noProof/>
+          </w:rPr>
+          <w:t>3.4</w:t>
+        </w:r>
+        <w:r>
+          <w:rPr>
+            <w:rFonts w:asciiTheme="minorHAnsi" w:eastAsiaTheme="minorEastAsia" w:hAnsiTheme="minorHAnsi" w:cstheme="minorBidi"/>
+            <w:noProof/>
+            <w:sz w:val="22"/>
+            <w:szCs w:val="22"/>
+            <w:lang w:eastAsia="en-US" w:bidi="ar-SA"/>
+          </w:rPr>
+          <w:tab/>
+        </w:r>
+        <w:r>
+          <w:rPr>
+            <w:rStyle w:val="Hyperlink"/>
+            <w:noProof/>
+          </w:rPr>
+          <w:t>Verification</w:t>
+        </w:r>
+        <w:r>
+          <w:rPr>
+            <w:noProof/>
+          </w:rPr>
+          <w:tab/>
+        </w:r>
+        <w:r>
+          <w:rPr>
+            <w:noProof/>
+          </w:rPr>
+          <w:fldChar w:fldCharType="begin"/>
+        </w:r>
+        <w:r>
+          <w:rPr>
+            <w:noProof/>
+          </w:rPr>
+          <w:instrText xml:space="preserve"> PAGEREF _Toc377126902 \h </w:instrText>
+        </w:r>
+        <w:r>
+          <w:rPr>
+            <w:noProof/>
+          </w:rPr>
+        </w:r>
+        <w:r>
+          <w:rPr>
+            <w:noProof/>
+          </w:rPr>
+          <w:fldChar w:fldCharType="separate"/>
+        </w:r>
+        <w:r>
+          <w:rPr>
+            <w:noProof/>
+          </w:rPr>
+          <w:t>6</w:t>
+        </w:r>
+        <w:r>
+          <w:rPr>
+            <w:noProof/>
+          </w:rPr>
+          <w:fldChar w:fldCharType="end"/>
+        </w:r>
+      </w:hyperlink>
+    </w:p>
+    <w:p>
+      <w:pPr>
+        <w:pStyle w:val="TOC1"/>
+        <w:rPr>
+          <w:rFonts w:asciiTheme="minorHAnsi" w:eastAsiaTheme="minorEastAsia" w:hAnsiTheme="minorHAnsi" w:cstheme="minorBidi"/>
+          <w:noProof/>
+          <w:sz w:val="22"/>
+          <w:szCs w:val="22"/>
+          <w:lang w:eastAsia="en-US" w:bidi="ar-SA"/>
+        </w:rPr>
+      </w:pPr>
+      <w:hyperlink w:anchor="_Toc377126911" w:history="1">
+        <w:r>
+          <w:rPr>
+            <w:rStyle w:val="Hyperlink"/>
+            <w:noProof/>
+          </w:rPr>
+          <w:t>4</w:t>
+        </w:r>
+        <w:r>
+          <w:rPr>
+            <w:rFonts w:asciiTheme="minorHAnsi" w:eastAsiaTheme="minorEastAsia" w:hAnsiTheme="minorHAnsi" w:cstheme="minorBidi"/>
+            <w:noProof/>
+            <w:sz w:val="22"/>
+            <w:szCs w:val="22"/>
+            <w:lang w:eastAsia="en-US" w:bidi="ar-SA"/>
+          </w:rPr>
+          <w:tab/>
+        </w:r>
+        <w:r>
+          <w:rPr>
+            <w:rStyle w:val="Hyperlink"/>
+            <w:noProof/>
+          </w:rPr>
           <w:t>Questions</w:t>
         </w:r>
         <w:r>
@@ -463,7 +1222,7 @@
           <w:rPr>
             <w:noProof/>
           </w:rPr>
-          <w:instrText xml:space="preserve"> PAGEREF _Toc377043056 \h </w:instrText>
+          <w:instrText xml:space="preserve"> PAGEREF _Toc377126911 \h </w:instrText>
         </w:r>
         <w:r>
           <w:rPr>
@@ -480,7 +1239,7 @@
           <w:rPr>
             <w:noProof/>
           </w:rPr>
-          <w:t>6</w:t>
+          <w:t>7</w:t>
         </w:r>
         <w:r>
           <w:rPr>
@@ -609,13 +1368,29 @@
         <w:t>PCI Express</w:t>
       </w:r>
       <w:r>
-        <w:t xml:space="preserve"> (PCIe)</w:t>
+        <w:t xml:space="preserve"> (</w:t>
+      </w:r>
+      <w:proofErr w:type="spellStart"/>
+      <w:r>
+        <w:t>PCIe</w:t>
+      </w:r>
+      <w:proofErr w:type="spellEnd"/>
+      <w:r>
+        <w:t>)</w:t>
       </w:r>
       <w:r>
         <w:t xml:space="preserve"> was created in 2004 and became into wide spread use soon after that due to the great benefits over PCI.  It allows for increased bandwidth and flexibility that </w:t>
       </w:r>
       <w:r>
-        <w:t xml:space="preserve">could not be achieved before.  Revisions of the PCIe protocol continue to be developed giving increased bandwidth and functionality to the already robust communications bus.  Open Core Protocol (OCP) is an openly licensed, core-centric protocol intended to meet system level integration challenges.  </w:t>
+        <w:t xml:space="preserve">could not be achieved before.  Revisions of the </w:t>
+      </w:r>
+      <w:proofErr w:type="spellStart"/>
+      <w:r>
+        <w:t>PCIe</w:t>
+      </w:r>
+      <w:proofErr w:type="spellEnd"/>
+      <w:r>
+        <w:t xml:space="preserve"> protocol continue to be developed giving increased bandwidth and functionality to the already robust communications bus.  Open Core Protocol (OCP) is an openly licensed, core-centric protocol intended to meet system level integration challenges.  </w:t>
       </w:r>
       <w:r>
         <w:t xml:space="preserve">It is an independent bus </w:t>
@@ -624,7 +1399,23 @@
         <w:t xml:space="preserve">interface for on-chip systems for communications.  </w:t>
       </w:r>
       <w:r>
-        <w:t>These two protocols will be used to develop a System On Chip (SOC) that will allow for direct communication of the PCIe bus with a Virtual File System (VFS) supporting all memory transactions.  This is to be accomplished by an IP block that will transparently bridge these two standards.  The target device will be a Xilinx Spartan-6.</w:t>
+        <w:t xml:space="preserve">These two protocols will be used to develop a System </w:t>
+      </w:r>
+      <w:proofErr w:type="gramStart"/>
+      <w:r>
+        <w:t>On</w:t>
+      </w:r>
+      <w:proofErr w:type="gramEnd"/>
+      <w:r>
+        <w:t xml:space="preserve"> Chip (SOC) that will allow for direct communication of the </w:t>
+      </w:r>
+      <w:proofErr w:type="spellStart"/>
+      <w:r>
+        <w:t>PCIe</w:t>
+      </w:r>
+      <w:proofErr w:type="spellEnd"/>
+      <w:r>
+        <w:t xml:space="preserve"> bus with a Virtual File System (VFS) supporting all memory transactions.  This is to be accomplished by an IP block that will transparently bridge these two standards.  The target device will be a Xilinx Spartan-6.</w:t>
       </w:r>
     </w:p>
     <w:p>
@@ -658,7 +1449,7 @@
       <w:pPr>
         <w:pStyle w:val="Heading1"/>
       </w:pPr>
-      <w:bookmarkStart w:id="0" w:name="_Toc377043054"/>
+      <w:bookmarkStart w:id="0" w:name="_Toc377126892"/>
       <w:r>
         <w:lastRenderedPageBreak/>
         <w:t>Introduction</w:t>
@@ -670,7 +1461,15 @@
         <w:pStyle w:val="TextBody"/>
       </w:pPr>
       <w:r>
-        <w:t xml:space="preserve">A PCIe to OCP bridge IP block will be implemented to allow communication </w:t>
+        <w:t xml:space="preserve">A </w:t>
+      </w:r>
+      <w:proofErr w:type="spellStart"/>
+      <w:r>
+        <w:t>PCIe</w:t>
+      </w:r>
+      <w:proofErr w:type="spellEnd"/>
+      <w:r>
+        <w:t xml:space="preserve"> to OCP bridge IP block will be implemented to allow communication </w:t>
       </w:r>
       <w:r>
         <w:t xml:space="preserve">between a VFS. </w:t>
@@ -687,7 +1486,7 @@
         <w:pStyle w:val="Heading1"/>
         <w:pageBreakBefore/>
       </w:pPr>
-      <w:bookmarkStart w:id="1" w:name="_Toc377043055"/>
+      <w:bookmarkStart w:id="1" w:name="_Toc377126893"/>
       <w:r>
         <w:lastRenderedPageBreak/>
         <w:t>Design</w:t>
@@ -702,19 +1501,136 @@
         <w:pStyle w:val="TextBody"/>
       </w:pPr>
       <w:r>
-        <w:t>The following is the project plan that will be used in developing the bridge using a Hardware Design Language (HDL) such as Verilog and System Verilog.</w:t>
-      </w:r>
+        <w:t xml:space="preserve">The design plan follows the standard 4 step HDL design plan model.  This plan is specifically for the development of the </w:t>
+      </w:r>
+      <w:proofErr w:type="spellStart"/>
+      <w:r>
+        <w:t>PCIe</w:t>
+      </w:r>
+      <w:proofErr w:type="spellEnd"/>
+      <w:r>
+        <w:t xml:space="preserve"> to OCP </w:t>
+      </w:r>
+      <w:proofErr w:type="gramStart"/>
+      <w:r>
+        <w:t>bridge</w:t>
+      </w:r>
+      <w:proofErr w:type="gramEnd"/>
+      <w:r>
+        <w:t xml:space="preserve"> using a Hardware Design Language (HDL) such as Verilog and System Verilog.</w:t>
+      </w:r>
+    </w:p>
+    <w:p>
+      <w:pPr>
+        <w:pStyle w:val="Heading2"/>
+      </w:pPr>
+      <w:bookmarkStart w:id="2" w:name="_Toc377126894"/>
+      <w:r>
+        <w:t>Design</w:t>
+      </w:r>
+      <w:bookmarkEnd w:id="2"/>
     </w:p>
     <w:p>
       <w:pPr>
         <w:pStyle w:val="TextBody"/>
         <w:numPr>
           <w:ilvl w:val="0"/>
-          <w:numId w:val="2"/>
+          <w:numId w:val="6"/>
         </w:numPr>
       </w:pPr>
       <w:r>
-        <w:t>Design</w:t>
+        <w:t>Pseudo-code</w:t>
+      </w:r>
+      <w:r>
+        <w:t xml:space="preserve"> of core</w:t>
+      </w:r>
+      <w:r>
+        <w:t xml:space="preserve"> and test bench</w:t>
+      </w:r>
+    </w:p>
+    <w:p>
+      <w:pPr>
+        <w:pStyle w:val="TextBody"/>
+        <w:numPr>
+          <w:ilvl w:val="0"/>
+          <w:numId w:val="6"/>
+        </w:numPr>
+      </w:pPr>
+      <w:r>
+        <w:t xml:space="preserve">Write </w:t>
+      </w:r>
+      <w:r>
+        <w:t>HDL/</w:t>
+      </w:r>
+      <w:r>
+        <w:t>Verilog for simulation</w:t>
+      </w:r>
+      <w:r>
+        <w:t xml:space="preserve"> that is technology independent</w:t>
+      </w:r>
+    </w:p>
+    <w:p>
+      <w:pPr>
+        <w:pStyle w:val="TextBody"/>
+        <w:numPr>
+          <w:ilvl w:val="0"/>
+          <w:numId w:val="6"/>
+        </w:numPr>
+      </w:pPr>
+      <w:r>
+        <w:t>Analyze for functionality</w:t>
+      </w:r>
+    </w:p>
+    <w:p>
+      <w:pPr>
+        <w:pStyle w:val="TextBody"/>
+        <w:numPr>
+          <w:ilvl w:val="0"/>
+          <w:numId w:val="6"/>
+        </w:numPr>
+      </w:pPr>
+      <w:r>
+        <w:t xml:space="preserve">Revise </w:t>
+      </w:r>
+      <w:r>
+        <w:t>HDL/</w:t>
+      </w:r>
+      <w:r>
+        <w:t>Verilog design</w:t>
+      </w:r>
+    </w:p>
+    <w:p>
+      <w:pPr>
+        <w:pStyle w:val="Heading2"/>
+      </w:pPr>
+      <w:bookmarkStart w:id="3" w:name="_Toc377126895"/>
+      <w:r>
+        <w:t>Optimization</w:t>
+      </w:r>
+      <w:bookmarkEnd w:id="3"/>
+    </w:p>
+    <w:p>
+      <w:pPr>
+        <w:pStyle w:val="TextBody"/>
+        <w:numPr>
+          <w:ilvl w:val="0"/>
+          <w:numId w:val="7"/>
+        </w:numPr>
+      </w:pPr>
+      <w:r>
+        <w:t>Map HDL to Xilinx Vertex 6 logic circuits and functional blocks</w:t>
+      </w:r>
+    </w:p>
+    <w:p>
+      <w:pPr>
+        <w:pStyle w:val="TextBody"/>
+        <w:numPr>
+          <w:ilvl w:val="0"/>
+          <w:numId w:val="7"/>
+        </w:numPr>
+      </w:pPr>
+      <w:r>
+        <w:t>Optimize for technology dependence</w:t>
       </w:r>
     </w:p>
     <w:p>
@@ -722,17 +1638,23 @@
         <w:pStyle w:val="TextBody"/>
         <w:numPr>
           <w:ilvl w:val="1"/>
-          <w:numId w:val="2"/>
+          <w:numId w:val="7"/>
         </w:numPr>
       </w:pPr>
       <w:r>
-        <w:t>Pseudo-code</w:t>
-      </w:r>
-      <w:r>
-        <w:t xml:space="preserve"> of core</w:t>
-      </w:r>
-      <w:r>
-        <w:t xml:space="preserve"> and test bench</w:t>
+        <w:t>Prepare for synthesis</w:t>
+      </w:r>
+    </w:p>
+    <w:p>
+      <w:pPr>
+        <w:pStyle w:val="TextBody"/>
+        <w:numPr>
+          <w:ilvl w:val="0"/>
+          <w:numId w:val="7"/>
+        </w:numPr>
+      </w:pPr>
+      <w:r>
+        <w:t>Timing Analysis</w:t>
       </w:r>
     </w:p>
     <w:p>
@@ -740,20 +1662,11 @@
         <w:pStyle w:val="TextBody"/>
         <w:numPr>
           <w:ilvl w:val="1"/>
-          <w:numId w:val="2"/>
+          <w:numId w:val="7"/>
         </w:numPr>
       </w:pPr>
       <w:r>
-        <w:t xml:space="preserve">Write </w:t>
-      </w:r>
-      <w:r>
-        <w:t>HDL/</w:t>
-      </w:r>
-      <w:r>
-        <w:t>Verilog for simulation</w:t>
-      </w:r>
-      <w:r>
-        <w:t xml:space="preserve"> that is technology independent</w:t>
+        <w:t>Check for speed, setup, and hold time</w:t>
       </w:r>
     </w:p>
     <w:p>
@@ -761,11 +1674,88 @@
         <w:pStyle w:val="TextBody"/>
         <w:numPr>
           <w:ilvl w:val="1"/>
-          <w:numId w:val="2"/>
+          <w:numId w:val="7"/>
         </w:numPr>
       </w:pPr>
       <w:r>
-        <w:t>Analyze for functionality</w:t>
+        <w:t>Form constraints</w:t>
+      </w:r>
+    </w:p>
+    <w:p>
+      <w:pPr>
+        <w:pStyle w:val="TextBody"/>
+        <w:numPr>
+          <w:ilvl w:val="0"/>
+          <w:numId w:val="7"/>
+        </w:numPr>
+      </w:pPr>
+      <w:r>
+        <w:t>Revise HDL</w:t>
+      </w:r>
+    </w:p>
+    <w:p>
+      <w:pPr>
+        <w:pStyle w:val="TextBody"/>
+      </w:pPr>
+    </w:p>
+    <w:p>
+      <w:pPr>
+        <w:pStyle w:val="Heading2"/>
+      </w:pPr>
+      <w:bookmarkStart w:id="4" w:name="_Toc377126896"/>
+      <w:r>
+        <w:t>Place &amp; Route</w:t>
+      </w:r>
+      <w:bookmarkEnd w:id="4"/>
+    </w:p>
+    <w:p>
+      <w:pPr>
+        <w:pStyle w:val="TextBody"/>
+        <w:numPr>
+          <w:ilvl w:val="0"/>
+          <w:numId w:val="8"/>
+        </w:numPr>
+      </w:pPr>
+      <w:r>
+        <w:t>Map</w:t>
+      </w:r>
+      <w:r>
+        <w:t xml:space="preserve"> </w:t>
+      </w:r>
+      <w:r>
+        <w:t xml:space="preserve">(place) </w:t>
+      </w:r>
+      <w:proofErr w:type="spellStart"/>
+      <w:r>
+        <w:t>netlist</w:t>
+      </w:r>
+      <w:proofErr w:type="spellEnd"/>
+      <w:r>
+        <w:t xml:space="preserve"> to FPGA</w:t>
+      </w:r>
+    </w:p>
+    <w:p>
+      <w:pPr>
+        <w:pStyle w:val="TextBody"/>
+        <w:numPr>
+          <w:ilvl w:val="0"/>
+          <w:numId w:val="8"/>
+        </w:numPr>
+      </w:pPr>
+      <w:r>
+        <w:t>Route the structures (cores) on the FPGA to interconnect and perform the desired function.</w:t>
+      </w:r>
+    </w:p>
+    <w:p>
+      <w:pPr>
+        <w:pStyle w:val="TextBody"/>
+        <w:numPr>
+          <w:ilvl w:val="0"/>
+          <w:numId w:val="8"/>
+        </w:numPr>
+      </w:pPr>
+      <w:r>
+        <w:t>Timing Analysis</w:t>
       </w:r>
     </w:p>
     <w:p>
@@ -773,17 +1763,23 @@
         <w:pStyle w:val="TextBody"/>
         <w:numPr>
           <w:ilvl w:val="1"/>
-          <w:numId w:val="2"/>
+          <w:numId w:val="8"/>
         </w:numPr>
       </w:pPr>
       <w:r>
-        <w:t xml:space="preserve">Revise </w:t>
-      </w:r>
-      <w:r>
-        <w:t>HDL/</w:t>
-      </w:r>
-      <w:r>
-        <w:t>Verilog design</w:t>
+        <w:t>Apply further constraints if needed</w:t>
+      </w:r>
+    </w:p>
+    <w:p>
+      <w:pPr>
+        <w:pStyle w:val="TextBody"/>
+        <w:numPr>
+          <w:ilvl w:val="1"/>
+          <w:numId w:val="8"/>
+        </w:numPr>
+      </w:pPr>
+      <w:r>
+        <w:t>Move blocks around on the FPGA using a floor planning tool if needed to help timing.</w:t>
       </w:r>
     </w:p>
     <w:p>
@@ -791,179 +1787,38 @@
         <w:pStyle w:val="TextBody"/>
         <w:numPr>
           <w:ilvl w:val="0"/>
-          <w:numId w:val="2"/>
+          <w:numId w:val="8"/>
         </w:numPr>
       </w:pPr>
       <w:r>
-        <w:t>Optimization</w:t>
+        <w:t>Revise HDL</w:t>
       </w:r>
     </w:p>
     <w:p>
       <w:pPr>
         <w:pStyle w:val="TextBody"/>
-        <w:numPr>
-          <w:ilvl w:val="1"/>
-          <w:numId w:val="2"/>
-        </w:numPr>
-      </w:pPr>
-      <w:r>
-        <w:t>Map HDL to Xilinx Vertex 6 logic circuits and functional blocks</w:t>
-      </w:r>
-    </w:p>
-    <w:p>
-      <w:pPr>
-        <w:pStyle w:val="TextBody"/>
-        <w:numPr>
-          <w:ilvl w:val="1"/>
-          <w:numId w:val="2"/>
-        </w:numPr>
-      </w:pPr>
-      <w:r>
-        <w:t>Optimize for technology dependence</w:t>
-      </w:r>
-    </w:p>
-    <w:p>
-      <w:pPr>
-        <w:pStyle w:val="TextBody"/>
-        <w:numPr>
-          <w:ilvl w:val="2"/>
-          <w:numId w:val="2"/>
-        </w:numPr>
-      </w:pPr>
-      <w:r>
-        <w:t>Prepare for synthesis</w:t>
-      </w:r>
-    </w:p>
-    <w:p>
-      <w:pPr>
-        <w:pStyle w:val="TextBody"/>
-        <w:numPr>
-          <w:ilvl w:val="1"/>
-          <w:numId w:val="2"/>
-        </w:numPr>
-      </w:pPr>
-      <w:r>
-        <w:t>Timing Analysis</w:t>
-      </w:r>
-    </w:p>
-    <w:p>
-      <w:pPr>
-        <w:pStyle w:val="TextBody"/>
-        <w:numPr>
-          <w:ilvl w:val="2"/>
-          <w:numId w:val="2"/>
-        </w:numPr>
-      </w:pPr>
-      <w:r>
-        <w:t>Check for speed, setup, and hold time</w:t>
-      </w:r>
-    </w:p>
-    <w:p>
-      <w:pPr>
-        <w:pStyle w:val="TextBody"/>
-        <w:numPr>
-          <w:ilvl w:val="2"/>
-          <w:numId w:val="2"/>
-        </w:numPr>
-      </w:pPr>
-      <w:r>
-        <w:t>Form constraints</w:t>
-      </w:r>
-    </w:p>
-    <w:p>
-      <w:pPr>
-        <w:pStyle w:val="TextBody"/>
-        <w:numPr>
-          <w:ilvl w:val="1"/>
-          <w:numId w:val="2"/>
-        </w:numPr>
-      </w:pPr>
-      <w:r>
-        <w:t>Revise HDL</w:t>
-      </w:r>
+      </w:pPr>
+    </w:p>
+    <w:p>
+      <w:pPr>
+        <w:pStyle w:val="Heading2"/>
+      </w:pPr>
+      <w:bookmarkStart w:id="5" w:name="_Toc377126897"/>
+      <w:r>
+        <w:t>Verification</w:t>
+      </w:r>
+      <w:bookmarkEnd w:id="5"/>
     </w:p>
     <w:p>
       <w:pPr>
         <w:pStyle w:val="TextBody"/>
         <w:numPr>
           <w:ilvl w:val="0"/>
-          <w:numId w:val="2"/>
+          <w:numId w:val="9"/>
         </w:numPr>
       </w:pPr>
       <w:r>
-        <w:t>Place &amp; Route</w:t>
-      </w:r>
-    </w:p>
-    <w:p>
-      <w:pPr>
-        <w:pStyle w:val="TextBody"/>
-        <w:numPr>
-          <w:ilvl w:val="1"/>
-          <w:numId w:val="2"/>
-        </w:numPr>
-      </w:pPr>
-      <w:r>
-        <w:t>Map(place) netlist to FPGA</w:t>
-      </w:r>
-    </w:p>
-    <w:p>
-      <w:pPr>
-        <w:pStyle w:val="TextBody"/>
-        <w:numPr>
-          <w:ilvl w:val="1"/>
-          <w:numId w:val="2"/>
-        </w:numPr>
-      </w:pPr>
-      <w:r>
-        <w:t>Route the structures (cores) on the FPGA to interconnect and perform the desired function.</w:t>
-      </w:r>
-    </w:p>
-    <w:p>
-      <w:pPr>
-        <w:pStyle w:val="TextBody"/>
-        <w:numPr>
-          <w:ilvl w:val="1"/>
-          <w:numId w:val="2"/>
-        </w:numPr>
-      </w:pPr>
-      <w:r>
-        <w:t>Timing Analysis</w:t>
-      </w:r>
-    </w:p>
-    <w:p>
-      <w:pPr>
-        <w:pStyle w:val="TextBody"/>
-        <w:numPr>
-          <w:ilvl w:val="2"/>
-          <w:numId w:val="2"/>
-        </w:numPr>
-      </w:pPr>
-      <w:r>
-        <w:t>Apply further constraints if needed</w:t>
-      </w:r>
-    </w:p>
-    <w:p>
-      <w:pPr>
-        <w:pStyle w:val="TextBody"/>
-        <w:numPr>
-          <w:ilvl w:val="2"/>
-          <w:numId w:val="2"/>
-        </w:numPr>
-      </w:pPr>
-      <w:r>
-        <w:t>Move blocks around on the FPGA using a floor planning tool if needed to help timing.</w:t>
-      </w:r>
-    </w:p>
-    <w:p>
-      <w:pPr>
-        <w:pStyle w:val="TextBody"/>
-        <w:numPr>
-          <w:ilvl w:val="1"/>
-          <w:numId w:val="2"/>
-        </w:numPr>
-      </w:pPr>
-      <w:r>
-        <w:t>Revise HDL</w:t>
+        <w:t>Check design functionality</w:t>
       </w:r>
     </w:p>
     <w:p>
@@ -971,56 +1826,309 @@
         <w:pStyle w:val="TextBody"/>
         <w:numPr>
           <w:ilvl w:val="0"/>
-          <w:numId w:val="2"/>
+          <w:numId w:val="9"/>
         </w:numPr>
       </w:pPr>
       <w:r>
+        <w:t>Check if design meets performance goals</w:t>
+      </w:r>
+    </w:p>
+    <w:p>
+      <w:pPr>
+        <w:pStyle w:val="Heading1"/>
+      </w:pPr>
+      <w:bookmarkStart w:id="6" w:name="_Toc377126898"/>
+      <w:r>
+        <w:lastRenderedPageBreak/>
+        <w:t>Test Plan</w:t>
+      </w:r>
+      <w:bookmarkEnd w:id="6"/>
+    </w:p>
+    <w:p>
+      <w:pPr>
+        <w:widowControl/>
+        <w:suppressAutoHyphens w:val="0"/>
+      </w:pPr>
+      <w:r>
+        <w:t>This is a rough draft of the actual test bench that will be used to</w:t>
+      </w:r>
+      <w:r>
+        <w:t xml:space="preserve"> verify</w:t>
+      </w:r>
+      <w:r>
+        <w:t xml:space="preserve"> the bridge at each step of the design process.</w:t>
+      </w:r>
+    </w:p>
+    <w:p>
+      <w:pPr>
+        <w:pStyle w:val="Heading2"/>
+      </w:pPr>
+      <w:bookmarkStart w:id="7" w:name="_Toc377126899"/>
+      <w:r>
+        <w:t>Design</w:t>
+      </w:r>
+      <w:bookmarkEnd w:id="7"/>
+    </w:p>
+    <w:p>
+      <w:pPr>
+        <w:widowControl/>
+        <w:suppressAutoHyphens w:val="0"/>
+      </w:pPr>
+      <w:r>
+        <w:t>TBD</w:t>
+      </w:r>
+      <w:r>
+        <w:t xml:space="preserve"> – Unit tests for design will be included in the design process.</w:t>
+      </w:r>
+    </w:p>
+    <w:p>
+      <w:pPr>
+        <w:pStyle w:val="Heading2"/>
+      </w:pPr>
+      <w:bookmarkStart w:id="8" w:name="_Toc377126900"/>
+      <w:r>
+        <w:t>Optimization</w:t>
+      </w:r>
+      <w:bookmarkEnd w:id="8"/>
+    </w:p>
+    <w:p>
+      <w:pPr>
+        <w:widowControl/>
+        <w:suppressAutoHyphens w:val="0"/>
+      </w:pPr>
+      <w:r>
+        <w:t>TB</w:t>
+      </w:r>
+      <w:r>
+        <w:t>D</w:t>
+      </w:r>
+      <w:r>
+        <w:t xml:space="preserve"> – Validation for timing requirements and functionality after changes mandated by synthesis requirements have been implemented.</w:t>
+      </w:r>
+    </w:p>
+    <w:p>
+      <w:pPr>
+        <w:pStyle w:val="Heading2"/>
+      </w:pPr>
+      <w:bookmarkStart w:id="9" w:name="_Toc377126901"/>
+      <w:r>
+        <w:t>Place &amp; Route</w:t>
+      </w:r>
+      <w:bookmarkEnd w:id="9"/>
+    </w:p>
+    <w:p>
+      <w:pPr>
+        <w:widowControl/>
+        <w:suppressAutoHyphens w:val="0"/>
+      </w:pPr>
+      <w:r>
+        <w:t>TBD</w:t>
+      </w:r>
+      <w:r>
+        <w:t xml:space="preserve"> – Validation for timing requirem</w:t>
+      </w:r>
+      <w:r>
+        <w:t>ents using new analysis results and test for functionality after implementing hardware specific changes.</w:t>
+      </w:r>
+    </w:p>
+    <w:p>
+      <w:pPr>
+        <w:pStyle w:val="Heading2"/>
+      </w:pPr>
+      <w:bookmarkStart w:id="10" w:name="_Toc377126902"/>
+      <w:r>
         <w:t>Verification</w:t>
       </w:r>
-    </w:p>
-    <w:p>
-      <w:pPr>
-        <w:pStyle w:val="TextBody"/>
+      <w:bookmarkEnd w:id="10"/>
+    </w:p>
+    <w:p>
+      <w:pPr>
+        <w:pStyle w:val="Heading3"/>
+        <w:numPr>
+          <w:ilvl w:val="0"/>
+          <w:numId w:val="5"/>
+        </w:numPr>
+        <w:spacing w:before="0" w:after="0" w:line="240" w:lineRule="auto"/>
+        <w:rPr>
+          <w:b w:val="0"/>
+        </w:rPr>
+      </w:pPr>
+      <w:bookmarkStart w:id="11" w:name="_Toc377126903"/>
+      <w:r>
+        <w:rPr>
+          <w:b w:val="0"/>
+        </w:rPr>
+        <w:t>Test 1</w:t>
+      </w:r>
+      <w:bookmarkEnd w:id="11"/>
+    </w:p>
+    <w:p>
+      <w:pPr>
+        <w:pStyle w:val="Heading3"/>
         <w:numPr>
           <w:ilvl w:val="1"/>
-          <w:numId w:val="2"/>
+          <w:numId w:val="5"/>
         </w:numPr>
-      </w:pPr>
-      <w:r>
-        <w:t>Check design functionality</w:t>
-      </w:r>
-    </w:p>
-    <w:p>
-      <w:pPr>
-        <w:pStyle w:val="TextBody"/>
+        <w:spacing w:before="0" w:after="0" w:line="240" w:lineRule="auto"/>
+        <w:rPr>
+          <w:b w:val="0"/>
+        </w:rPr>
+      </w:pPr>
+      <w:bookmarkStart w:id="12" w:name="_Toc377126904"/>
+      <w:r>
+        <w:rPr>
+          <w:b w:val="0"/>
+        </w:rPr>
+        <w:t>Successful read of a single word from flash</w:t>
+      </w:r>
+      <w:bookmarkEnd w:id="12"/>
+    </w:p>
+    <w:p>
+      <w:pPr>
+        <w:pStyle w:val="Heading3"/>
         <w:numPr>
           <w:ilvl w:val="1"/>
-          <w:numId w:val="2"/>
+          <w:numId w:val="5"/>
         </w:numPr>
-      </w:pPr>
-      <w:r>
-        <w:t>Check if design meets performance goals</w:t>
-      </w:r>
+        <w:spacing w:before="0" w:after="0" w:line="240" w:lineRule="auto"/>
+        <w:rPr>
+          <w:b w:val="0"/>
+        </w:rPr>
+      </w:pPr>
+      <w:bookmarkStart w:id="13" w:name="_Toc377126905"/>
+      <w:r>
+        <w:rPr>
+          <w:b w:val="0"/>
+        </w:rPr>
+        <w:t>Successful write of a single word to flash</w:t>
+      </w:r>
+      <w:bookmarkEnd w:id="13"/>
+    </w:p>
+    <w:p>
+      <w:pPr>
+        <w:pStyle w:val="Heading2"/>
+        <w:numPr>
+          <w:ilvl w:val="0"/>
+          <w:numId w:val="5"/>
+        </w:numPr>
+        <w:spacing w:before="0" w:after="0" w:line="240" w:lineRule="auto"/>
+        <w:rPr>
+          <w:b w:val="0"/>
+        </w:rPr>
+      </w:pPr>
+      <w:bookmarkStart w:id="14" w:name="_Toc377126906"/>
+      <w:r>
+        <w:rPr>
+          <w:b w:val="0"/>
+        </w:rPr>
+        <w:t>Test 2</w:t>
+      </w:r>
+      <w:bookmarkEnd w:id="14"/>
+    </w:p>
+    <w:p>
+      <w:pPr>
+        <w:pStyle w:val="Heading3"/>
+        <w:numPr>
+          <w:ilvl w:val="1"/>
+          <w:numId w:val="5"/>
+        </w:numPr>
+        <w:spacing w:before="0" w:after="0" w:line="240" w:lineRule="auto"/>
+        <w:rPr>
+          <w:b w:val="0"/>
+        </w:rPr>
+      </w:pPr>
+      <w:bookmarkStart w:id="15" w:name="_Toc377126907"/>
+      <w:r>
+        <w:rPr>
+          <w:b w:val="0"/>
+        </w:rPr>
+        <w:t>Successful read of a burst from flash</w:t>
+      </w:r>
+      <w:bookmarkEnd w:id="15"/>
+    </w:p>
+    <w:p>
+      <w:pPr>
+        <w:pStyle w:val="Heading3"/>
+        <w:numPr>
+          <w:ilvl w:val="1"/>
+          <w:numId w:val="5"/>
+        </w:numPr>
+        <w:spacing w:before="0" w:after="0" w:line="240" w:lineRule="auto"/>
+        <w:rPr>
+          <w:b w:val="0"/>
+        </w:rPr>
+      </w:pPr>
+      <w:bookmarkStart w:id="16" w:name="_Toc377126908"/>
+      <w:r>
+        <w:rPr>
+          <w:b w:val="0"/>
+        </w:rPr>
+        <w:t>Successful write of a burst to flash</w:t>
+      </w:r>
+      <w:bookmarkEnd w:id="16"/>
+    </w:p>
+    <w:p>
+      <w:pPr>
+        <w:pStyle w:val="Heading2"/>
+        <w:numPr>
+          <w:ilvl w:val="0"/>
+          <w:numId w:val="5"/>
+        </w:numPr>
+        <w:spacing w:before="0" w:after="0" w:line="240" w:lineRule="auto"/>
+        <w:rPr>
+          <w:b w:val="0"/>
+        </w:rPr>
+      </w:pPr>
+      <w:bookmarkStart w:id="17" w:name="_Toc377126909"/>
+      <w:r>
+        <w:rPr>
+          <w:b w:val="0"/>
+        </w:rPr>
+        <w:t>Test 3</w:t>
+      </w:r>
+      <w:bookmarkEnd w:id="17"/>
+    </w:p>
+    <w:p>
+      <w:pPr>
+        <w:pStyle w:val="Heading3"/>
+        <w:numPr>
+          <w:ilvl w:val="1"/>
+          <w:numId w:val="5"/>
+        </w:numPr>
+        <w:spacing w:before="0" w:after="0" w:line="240" w:lineRule="auto"/>
+        <w:rPr>
+          <w:b w:val="0"/>
+        </w:rPr>
+      </w:pPr>
+      <w:bookmarkStart w:id="18" w:name="_Toc377126910"/>
+      <w:r>
+        <w:rPr>
+          <w:b w:val="0"/>
+        </w:rPr>
+        <w:t>Successful completion of ongoing DMA communications with flash</w:t>
+      </w:r>
+      <w:bookmarkEnd w:id="18"/>
     </w:p>
     <w:p>
       <w:pPr>
         <w:widowControl/>
         <w:suppressAutoHyphens w:val="0"/>
-      </w:pPr>
-      <w:r>
-        <w:t xml:space="preserve"> </w:t>
+        <w:spacing w:after="0" w:line="240" w:lineRule="auto"/>
+      </w:pPr>
+      <w:r>
+        <w:br w:type="page"/>
       </w:r>
     </w:p>
     <w:p>
       <w:pPr>
         <w:pStyle w:val="Heading1"/>
       </w:pPr>
-      <w:bookmarkStart w:id="2" w:name="_Toc377043056"/>
+      <w:bookmarkStart w:id="19" w:name="_Toc377126911"/>
       <w:r>
         <w:lastRenderedPageBreak/>
         <w:t>Questions</w:t>
       </w:r>
-      <w:bookmarkEnd w:id="2"/>
+      <w:bookmarkEnd w:id="19"/>
     </w:p>
     <w:p>
       <w:pPr>
@@ -1028,7 +2136,13 @@
         <w:suppressAutoHyphens w:val="0"/>
       </w:pPr>
       <w:r>
-        <w:t>The following is a list of questions that need to be answering to help facility the project in moving forward.</w:t>
+        <w:t xml:space="preserve">The following is a list of questions that need </w:t>
+      </w:r>
+      <w:r>
+        <w:t>to be answering to help facilitate</w:t>
+      </w:r>
+      <w:r>
+        <w:t xml:space="preserve"> the project in moving forward.</w:t>
       </w:r>
     </w:p>
     <w:p>
@@ -1056,7 +2170,15 @@
         <w:suppressAutoHyphens w:val="0"/>
       </w:pPr>
       <w:r>
-        <w:t>Needed to test out the PCIe Core Gen from Xilinx to ensure a complete understanding of what we are working with.</w:t>
+        <w:t xml:space="preserve">Needed to test out the </w:t>
+      </w:r>
+      <w:proofErr w:type="spellStart"/>
+      <w:r>
+        <w:t>PCIe</w:t>
+      </w:r>
+      <w:proofErr w:type="spellEnd"/>
+      <w:r>
+        <w:t xml:space="preserve"> Core Gen from Xilinx to ensure a complete understanding of what we are working with.</w:t>
       </w:r>
     </w:p>
     <w:p>
@@ -1083,8 +2205,8 @@
         </w:numPr>
         <w:suppressAutoHyphens w:val="0"/>
       </w:pPr>
-      <w:bookmarkStart w:id="3" w:name="_GoBack"/>
-      <w:bookmarkEnd w:id="3"/>
+      <w:bookmarkStart w:id="20" w:name="_GoBack"/>
+      <w:bookmarkEnd w:id="20"/>
     </w:p>
     <w:sectPr>
       <w:type w:val="continuous"/>
@@ -1100,6 +2222,270 @@
 <file path=word/numbering.xml><?xml version="1.0" encoding="utf-8"?>
 <w:numbering xmlns:wpc="http://schemas.microsoft.com/office/word/2010/wordprocessingCanvas" xmlns:mc="http://schemas.openxmlformats.org/markup-compatibility/2006" xmlns:o="urn:schemas-microsoft-com:office:office" xmlns:r="http://schemas.openxmlformats.org/officeDocument/2006/relationships" xmlns:m="http://schemas.openxmlformats.org/officeDocument/2006/math" xmlns:v="urn:schemas-microsoft-com:vml" xmlns:wp14="http://schemas.microsoft.com/office/word/2010/wordprocessingDrawing" xmlns:wp="http://schemas.openxmlformats.org/drawingml/2006/wordprocessingDrawing" xmlns:w10="urn:schemas-microsoft-com:office:word" xmlns:w="http://schemas.openxmlformats.org/wordprocessingml/2006/main" xmlns:w14="http://schemas.microsoft.com/office/word/2010/wordml" xmlns:wpg="http://schemas.microsoft.com/office/word/2010/wordprocessingGroup" xmlns:wpi="http://schemas.microsoft.com/office/word/2010/wordprocessingInk" xmlns:wne="http://schemas.microsoft.com/office/word/2006/wordml" xmlns:wps="http://schemas.microsoft.com/office/word/2010/wordprocessingShape" mc:Ignorable="w14 wp14">
   <w:abstractNum w:abstractNumId="0">
+    <w:nsid w:val="10EB29F7"/>
+    <w:multiLevelType w:val="hybridMultilevel"/>
+    <w:tmpl w:val="34EEF04E"/>
+    <w:lvl w:ilvl="0" w:tplc="8B0CC452">
+      <w:start w:val="1"/>
+      <w:numFmt w:val="decimal"/>
+      <w:lvlText w:val="%1."/>
+      <w:lvlJc w:val="left"/>
+      <w:pPr>
+        <w:ind w:left="720" w:hanging="360"/>
+      </w:pPr>
+      <w:rPr>
+        <w:rFonts w:hint="default"/>
+      </w:rPr>
+    </w:lvl>
+    <w:lvl w:ilvl="1" w:tplc="04090019" w:tentative="1">
+      <w:start w:val="1"/>
+      <w:numFmt w:val="lowerLetter"/>
+      <w:lvlText w:val="%2."/>
+      <w:lvlJc w:val="left"/>
+      <w:pPr>
+        <w:ind w:left="1440" w:hanging="360"/>
+      </w:pPr>
+    </w:lvl>
+    <w:lvl w:ilvl="2" w:tplc="0409001B" w:tentative="1">
+      <w:start w:val="1"/>
+      <w:numFmt w:val="lowerRoman"/>
+      <w:lvlText w:val="%3."/>
+      <w:lvlJc w:val="right"/>
+      <w:pPr>
+        <w:ind w:left="2160" w:hanging="180"/>
+      </w:pPr>
+    </w:lvl>
+    <w:lvl w:ilvl="3" w:tplc="0409000F" w:tentative="1">
+      <w:start w:val="1"/>
+      <w:numFmt w:val="decimal"/>
+      <w:lvlText w:val="%4."/>
+      <w:lvlJc w:val="left"/>
+      <w:pPr>
+        <w:ind w:left="2880" w:hanging="360"/>
+      </w:pPr>
+    </w:lvl>
+    <w:lvl w:ilvl="4" w:tplc="04090019" w:tentative="1">
+      <w:start w:val="1"/>
+      <w:numFmt w:val="lowerLetter"/>
+      <w:lvlText w:val="%5."/>
+      <w:lvlJc w:val="left"/>
+      <w:pPr>
+        <w:ind w:left="3600" w:hanging="360"/>
+      </w:pPr>
+    </w:lvl>
+    <w:lvl w:ilvl="5" w:tplc="0409001B" w:tentative="1">
+      <w:start w:val="1"/>
+      <w:numFmt w:val="lowerRoman"/>
+      <w:lvlText w:val="%6."/>
+      <w:lvlJc w:val="right"/>
+      <w:pPr>
+        <w:ind w:left="4320" w:hanging="180"/>
+      </w:pPr>
+    </w:lvl>
+    <w:lvl w:ilvl="6" w:tplc="0409000F" w:tentative="1">
+      <w:start w:val="1"/>
+      <w:numFmt w:val="decimal"/>
+      <w:lvlText w:val="%7."/>
+      <w:lvlJc w:val="left"/>
+      <w:pPr>
+        <w:ind w:left="5040" w:hanging="360"/>
+      </w:pPr>
+    </w:lvl>
+    <w:lvl w:ilvl="7" w:tplc="04090019" w:tentative="1">
+      <w:start w:val="1"/>
+      <w:numFmt w:val="lowerLetter"/>
+      <w:lvlText w:val="%8."/>
+      <w:lvlJc w:val="left"/>
+      <w:pPr>
+        <w:ind w:left="5760" w:hanging="360"/>
+      </w:pPr>
+    </w:lvl>
+    <w:lvl w:ilvl="8" w:tplc="0409001B" w:tentative="1">
+      <w:start w:val="1"/>
+      <w:numFmt w:val="lowerRoman"/>
+      <w:lvlText w:val="%9."/>
+      <w:lvlJc w:val="right"/>
+      <w:pPr>
+        <w:ind w:left="6480" w:hanging="180"/>
+      </w:pPr>
+    </w:lvl>
+  </w:abstractNum>
+  <w:abstractNum w:abstractNumId="1">
+    <w:nsid w:val="1A392998"/>
+    <w:multiLevelType w:val="hybridMultilevel"/>
+    <w:tmpl w:val="F2CC0AA4"/>
+    <w:lvl w:ilvl="0" w:tplc="0409000F">
+      <w:start w:val="1"/>
+      <w:numFmt w:val="decimal"/>
+      <w:lvlText w:val="%1."/>
+      <w:lvlJc w:val="left"/>
+      <w:pPr>
+        <w:ind w:left="720" w:hanging="360"/>
+      </w:pPr>
+    </w:lvl>
+    <w:lvl w:ilvl="1" w:tplc="04090019">
+      <w:start w:val="1"/>
+      <w:numFmt w:val="lowerLetter"/>
+      <w:lvlText w:val="%2."/>
+      <w:lvlJc w:val="left"/>
+      <w:pPr>
+        <w:ind w:left="1440" w:hanging="360"/>
+      </w:pPr>
+    </w:lvl>
+    <w:lvl w:ilvl="2" w:tplc="0409001B">
+      <w:start w:val="1"/>
+      <w:numFmt w:val="lowerRoman"/>
+      <w:lvlText w:val="%3."/>
+      <w:lvlJc w:val="right"/>
+      <w:pPr>
+        <w:ind w:left="2160" w:hanging="180"/>
+      </w:pPr>
+    </w:lvl>
+    <w:lvl w:ilvl="3" w:tplc="0409000F" w:tentative="1">
+      <w:start w:val="1"/>
+      <w:numFmt w:val="decimal"/>
+      <w:lvlText w:val="%4."/>
+      <w:lvlJc w:val="left"/>
+      <w:pPr>
+        <w:ind w:left="2880" w:hanging="360"/>
+      </w:pPr>
+    </w:lvl>
+    <w:lvl w:ilvl="4" w:tplc="04090019" w:tentative="1">
+      <w:start w:val="1"/>
+      <w:numFmt w:val="lowerLetter"/>
+      <w:lvlText w:val="%5."/>
+      <w:lvlJc w:val="left"/>
+      <w:pPr>
+        <w:ind w:left="3600" w:hanging="360"/>
+      </w:pPr>
+    </w:lvl>
+    <w:lvl w:ilvl="5" w:tplc="0409001B" w:tentative="1">
+      <w:start w:val="1"/>
+      <w:numFmt w:val="lowerRoman"/>
+      <w:lvlText w:val="%6."/>
+      <w:lvlJc w:val="right"/>
+      <w:pPr>
+        <w:ind w:left="4320" w:hanging="180"/>
+      </w:pPr>
+    </w:lvl>
+    <w:lvl w:ilvl="6" w:tplc="0409000F" w:tentative="1">
+      <w:start w:val="1"/>
+      <w:numFmt w:val="decimal"/>
+      <w:lvlText w:val="%7."/>
+      <w:lvlJc w:val="left"/>
+      <w:pPr>
+        <w:ind w:left="5040" w:hanging="360"/>
+      </w:pPr>
+    </w:lvl>
+    <w:lvl w:ilvl="7" w:tplc="04090019" w:tentative="1">
+      <w:start w:val="1"/>
+      <w:numFmt w:val="lowerLetter"/>
+      <w:lvlText w:val="%8."/>
+      <w:lvlJc w:val="left"/>
+      <w:pPr>
+        <w:ind w:left="5760" w:hanging="360"/>
+      </w:pPr>
+    </w:lvl>
+    <w:lvl w:ilvl="8" w:tplc="0409001B" w:tentative="1">
+      <w:start w:val="1"/>
+      <w:numFmt w:val="lowerRoman"/>
+      <w:lvlText w:val="%9."/>
+      <w:lvlJc w:val="right"/>
+      <w:pPr>
+        <w:ind w:left="6480" w:hanging="180"/>
+      </w:pPr>
+    </w:lvl>
+  </w:abstractNum>
+  <w:abstractNum w:abstractNumId="2">
+    <w:nsid w:val="300F6991"/>
+    <w:multiLevelType w:val="hybridMultilevel"/>
+    <w:tmpl w:val="7B0CE2B2"/>
+    <w:lvl w:ilvl="0" w:tplc="120241EC">
+      <w:start w:val="1"/>
+      <w:numFmt w:val="decimal"/>
+      <w:lvlText w:val="%1."/>
+      <w:lvlJc w:val="left"/>
+      <w:pPr>
+        <w:ind w:left="720" w:hanging="360"/>
+      </w:pPr>
+      <w:rPr>
+        <w:rFonts w:hint="default"/>
+      </w:rPr>
+    </w:lvl>
+    <w:lvl w:ilvl="1" w:tplc="04090019">
+      <w:start w:val="1"/>
+      <w:numFmt w:val="lowerLetter"/>
+      <w:lvlText w:val="%2."/>
+      <w:lvlJc w:val="left"/>
+      <w:pPr>
+        <w:ind w:left="1440" w:hanging="360"/>
+      </w:pPr>
+    </w:lvl>
+    <w:lvl w:ilvl="2" w:tplc="0409001B" w:tentative="1">
+      <w:start w:val="1"/>
+      <w:numFmt w:val="lowerRoman"/>
+      <w:lvlText w:val="%3."/>
+      <w:lvlJc w:val="right"/>
+      <w:pPr>
+        <w:ind w:left="2160" w:hanging="180"/>
+      </w:pPr>
+    </w:lvl>
+    <w:lvl w:ilvl="3" w:tplc="0409000F" w:tentative="1">
+      <w:start w:val="1"/>
+      <w:numFmt w:val="decimal"/>
+      <w:lvlText w:val="%4."/>
+      <w:lvlJc w:val="left"/>
+      <w:pPr>
+        <w:ind w:left="2880" w:hanging="360"/>
+      </w:pPr>
+    </w:lvl>
+    <w:lvl w:ilvl="4" w:tplc="04090019" w:tentative="1">
+      <w:start w:val="1"/>
+      <w:numFmt w:val="lowerLetter"/>
+      <w:lvlText w:val="%5."/>
+      <w:lvlJc w:val="left"/>
+      <w:pPr>
+        <w:ind w:left="3600" w:hanging="360"/>
+      </w:pPr>
+    </w:lvl>
+    <w:lvl w:ilvl="5" w:tplc="0409001B" w:tentative="1">
+      <w:start w:val="1"/>
+      <w:numFmt w:val="lowerRoman"/>
+      <w:lvlText w:val="%6."/>
+      <w:lvlJc w:val="right"/>
+      <w:pPr>
+        <w:ind w:left="4320" w:hanging="180"/>
+      </w:pPr>
+    </w:lvl>
+    <w:lvl w:ilvl="6" w:tplc="0409000F" w:tentative="1">
+      <w:start w:val="1"/>
+      <w:numFmt w:val="decimal"/>
+      <w:lvlText w:val="%7."/>
+      <w:lvlJc w:val="left"/>
+      <w:pPr>
+        <w:ind w:left="5040" w:hanging="360"/>
+      </w:pPr>
+    </w:lvl>
+    <w:lvl w:ilvl="7" w:tplc="04090019" w:tentative="1">
+      <w:start w:val="1"/>
+      <w:numFmt w:val="lowerLetter"/>
+      <w:lvlText w:val="%8."/>
+      <w:lvlJc w:val="left"/>
+      <w:pPr>
+        <w:ind w:left="5760" w:hanging="360"/>
+      </w:pPr>
+    </w:lvl>
+    <w:lvl w:ilvl="8" w:tplc="0409001B" w:tentative="1">
+      <w:start w:val="1"/>
+      <w:numFmt w:val="lowerRoman"/>
+      <w:lvlText w:val="%9."/>
+      <w:lvlJc w:val="right"/>
+      <w:pPr>
+        <w:ind w:left="6480" w:hanging="180"/>
+      </w:pPr>
+    </w:lvl>
+  </w:abstractNum>
+  <w:abstractNum w:abstractNumId="3">
     <w:nsid w:val="32F04EB5"/>
     <w:multiLevelType w:val="hybridMultilevel"/>
     <w:tmpl w:val="6824CE38"/>
@@ -1185,7 +2571,7 @@
       </w:pPr>
     </w:lvl>
   </w:abstractNum>
-  <w:abstractNum w:abstractNumId="1">
+  <w:abstractNum w:abstractNumId="4">
     <w:nsid w:val="3F295474"/>
     <w:multiLevelType w:val="multilevel"/>
     <w:tmpl w:val="04090025"/>
@@ -1280,7 +2666,268 @@
       </w:pPr>
     </w:lvl>
   </w:abstractNum>
-  <w:abstractNum w:abstractNumId="2">
+  <w:abstractNum w:abstractNumId="5">
+    <w:nsid w:val="4767713B"/>
+    <w:multiLevelType w:val="hybridMultilevel"/>
+    <w:tmpl w:val="623E6F76"/>
+    <w:lvl w:ilvl="0" w:tplc="04090013">
+      <w:start w:val="1"/>
+      <w:numFmt w:val="upperRoman"/>
+      <w:lvlText w:val="%1."/>
+      <w:lvlJc w:val="right"/>
+      <w:pPr>
+        <w:ind w:left="1152" w:hanging="360"/>
+      </w:pPr>
+    </w:lvl>
+    <w:lvl w:ilvl="1" w:tplc="04090019">
+      <w:start w:val="1"/>
+      <w:numFmt w:val="lowerLetter"/>
+      <w:lvlText w:val="%2."/>
+      <w:lvlJc w:val="left"/>
+      <w:pPr>
+        <w:ind w:left="1872" w:hanging="360"/>
+      </w:pPr>
+    </w:lvl>
+    <w:lvl w:ilvl="2" w:tplc="0409001B">
+      <w:start w:val="1"/>
+      <w:numFmt w:val="lowerRoman"/>
+      <w:lvlText w:val="%3."/>
+      <w:lvlJc w:val="right"/>
+      <w:pPr>
+        <w:ind w:left="2592" w:hanging="180"/>
+      </w:pPr>
+    </w:lvl>
+    <w:lvl w:ilvl="3" w:tplc="0409000F" w:tentative="1">
+      <w:start w:val="1"/>
+      <w:numFmt w:val="decimal"/>
+      <w:lvlText w:val="%4."/>
+      <w:lvlJc w:val="left"/>
+      <w:pPr>
+        <w:ind w:left="3312" w:hanging="360"/>
+      </w:pPr>
+    </w:lvl>
+    <w:lvl w:ilvl="4" w:tplc="04090019" w:tentative="1">
+      <w:start w:val="1"/>
+      <w:numFmt w:val="lowerLetter"/>
+      <w:lvlText w:val="%5."/>
+      <w:lvlJc w:val="left"/>
+      <w:pPr>
+        <w:ind w:left="4032" w:hanging="360"/>
+      </w:pPr>
+    </w:lvl>
+    <w:lvl w:ilvl="5" w:tplc="0409001B" w:tentative="1">
+      <w:start w:val="1"/>
+      <w:numFmt w:val="lowerRoman"/>
+      <w:lvlText w:val="%6."/>
+      <w:lvlJc w:val="right"/>
+      <w:pPr>
+        <w:ind w:left="4752" w:hanging="180"/>
+      </w:pPr>
+    </w:lvl>
+    <w:lvl w:ilvl="6" w:tplc="0409000F" w:tentative="1">
+      <w:start w:val="1"/>
+      <w:numFmt w:val="decimal"/>
+      <w:lvlText w:val="%7."/>
+      <w:lvlJc w:val="left"/>
+      <w:pPr>
+        <w:ind w:left="5472" w:hanging="360"/>
+      </w:pPr>
+    </w:lvl>
+    <w:lvl w:ilvl="7" w:tplc="04090019" w:tentative="1">
+      <w:start w:val="1"/>
+      <w:numFmt w:val="lowerLetter"/>
+      <w:lvlText w:val="%8."/>
+      <w:lvlJc w:val="left"/>
+      <w:pPr>
+        <w:ind w:left="6192" w:hanging="360"/>
+      </w:pPr>
+    </w:lvl>
+    <w:lvl w:ilvl="8" w:tplc="0409001B" w:tentative="1">
+      <w:start w:val="1"/>
+      <w:numFmt w:val="lowerRoman"/>
+      <w:lvlText w:val="%9."/>
+      <w:lvlJc w:val="right"/>
+      <w:pPr>
+        <w:ind w:left="6912" w:hanging="180"/>
+      </w:pPr>
+    </w:lvl>
+  </w:abstractNum>
+  <w:abstractNum w:abstractNumId="6">
+    <w:nsid w:val="482D2C69"/>
+    <w:multiLevelType w:val="hybridMultilevel"/>
+    <w:tmpl w:val="F0ACA038"/>
+    <w:lvl w:ilvl="0" w:tplc="381AA244">
+      <w:start w:val="1"/>
+      <w:numFmt w:val="decimal"/>
+      <w:lvlText w:val="%1."/>
+      <w:lvlJc w:val="left"/>
+      <w:pPr>
+        <w:ind w:left="720" w:hanging="360"/>
+      </w:pPr>
+      <w:rPr>
+        <w:rFonts w:hint="default"/>
+      </w:rPr>
+    </w:lvl>
+    <w:lvl w:ilvl="1" w:tplc="04090019">
+      <w:start w:val="1"/>
+      <w:numFmt w:val="lowerLetter"/>
+      <w:lvlText w:val="%2."/>
+      <w:lvlJc w:val="left"/>
+      <w:pPr>
+        <w:ind w:left="1440" w:hanging="360"/>
+      </w:pPr>
+    </w:lvl>
+    <w:lvl w:ilvl="2" w:tplc="0409001B">
+      <w:start w:val="1"/>
+      <w:numFmt w:val="lowerRoman"/>
+      <w:lvlText w:val="%3."/>
+      <w:lvlJc w:val="right"/>
+      <w:pPr>
+        <w:ind w:left="2160" w:hanging="180"/>
+      </w:pPr>
+    </w:lvl>
+    <w:lvl w:ilvl="3" w:tplc="0409000F" w:tentative="1">
+      <w:start w:val="1"/>
+      <w:numFmt w:val="decimal"/>
+      <w:lvlText w:val="%4."/>
+      <w:lvlJc w:val="left"/>
+      <w:pPr>
+        <w:ind w:left="2880" w:hanging="360"/>
+      </w:pPr>
+    </w:lvl>
+    <w:lvl w:ilvl="4" w:tplc="04090019" w:tentative="1">
+      <w:start w:val="1"/>
+      <w:numFmt w:val="lowerLetter"/>
+      <w:lvlText w:val="%5."/>
+      <w:lvlJc w:val="left"/>
+      <w:pPr>
+        <w:ind w:left="3600" w:hanging="360"/>
+      </w:pPr>
+    </w:lvl>
+    <w:lvl w:ilvl="5" w:tplc="0409001B" w:tentative="1">
+      <w:start w:val="1"/>
+      <w:numFmt w:val="lowerRoman"/>
+      <w:lvlText w:val="%6."/>
+      <w:lvlJc w:val="right"/>
+      <w:pPr>
+        <w:ind w:left="4320" w:hanging="180"/>
+      </w:pPr>
+    </w:lvl>
+    <w:lvl w:ilvl="6" w:tplc="0409000F" w:tentative="1">
+      <w:start w:val="1"/>
+      <w:numFmt w:val="decimal"/>
+      <w:lvlText w:val="%7."/>
+      <w:lvlJc w:val="left"/>
+      <w:pPr>
+        <w:ind w:left="5040" w:hanging="360"/>
+      </w:pPr>
+    </w:lvl>
+    <w:lvl w:ilvl="7" w:tplc="04090019" w:tentative="1">
+      <w:start w:val="1"/>
+      <w:numFmt w:val="lowerLetter"/>
+      <w:lvlText w:val="%8."/>
+      <w:lvlJc w:val="left"/>
+      <w:pPr>
+        <w:ind w:left="5760" w:hanging="360"/>
+      </w:pPr>
+    </w:lvl>
+    <w:lvl w:ilvl="8" w:tplc="0409001B" w:tentative="1">
+      <w:start w:val="1"/>
+      <w:numFmt w:val="lowerRoman"/>
+      <w:lvlText w:val="%9."/>
+      <w:lvlJc w:val="right"/>
+      <w:pPr>
+        <w:ind w:left="6480" w:hanging="180"/>
+      </w:pPr>
+    </w:lvl>
+  </w:abstractNum>
+  <w:abstractNum w:abstractNumId="7">
+    <w:nsid w:val="701A7004"/>
+    <w:multiLevelType w:val="hybridMultilevel"/>
+    <w:tmpl w:val="4BEAB6AE"/>
+    <w:lvl w:ilvl="0" w:tplc="0409000F">
+      <w:start w:val="1"/>
+      <w:numFmt w:val="decimal"/>
+      <w:lvlText w:val="%1."/>
+      <w:lvlJc w:val="left"/>
+      <w:pPr>
+        <w:ind w:left="720" w:hanging="360"/>
+      </w:pPr>
+    </w:lvl>
+    <w:lvl w:ilvl="1" w:tplc="04090019">
+      <w:start w:val="1"/>
+      <w:numFmt w:val="lowerLetter"/>
+      <w:lvlText w:val="%2."/>
+      <w:lvlJc w:val="left"/>
+      <w:pPr>
+        <w:ind w:left="1440" w:hanging="360"/>
+      </w:pPr>
+    </w:lvl>
+    <w:lvl w:ilvl="2" w:tplc="0409001B">
+      <w:start w:val="1"/>
+      <w:numFmt w:val="lowerRoman"/>
+      <w:lvlText w:val="%3."/>
+      <w:lvlJc w:val="right"/>
+      <w:pPr>
+        <w:ind w:left="2160" w:hanging="180"/>
+      </w:pPr>
+    </w:lvl>
+    <w:lvl w:ilvl="3" w:tplc="0409000F" w:tentative="1">
+      <w:start w:val="1"/>
+      <w:numFmt w:val="decimal"/>
+      <w:lvlText w:val="%4."/>
+      <w:lvlJc w:val="left"/>
+      <w:pPr>
+        <w:ind w:left="2880" w:hanging="360"/>
+      </w:pPr>
+    </w:lvl>
+    <w:lvl w:ilvl="4" w:tplc="04090019" w:tentative="1">
+      <w:start w:val="1"/>
+      <w:numFmt w:val="lowerLetter"/>
+      <w:lvlText w:val="%5."/>
+      <w:lvlJc w:val="left"/>
+      <w:pPr>
+        <w:ind w:left="3600" w:hanging="360"/>
+      </w:pPr>
+    </w:lvl>
+    <w:lvl w:ilvl="5" w:tplc="0409001B" w:tentative="1">
+      <w:start w:val="1"/>
+      <w:numFmt w:val="lowerRoman"/>
+      <w:lvlText w:val="%6."/>
+      <w:lvlJc w:val="right"/>
+      <w:pPr>
+        <w:ind w:left="4320" w:hanging="180"/>
+      </w:pPr>
+    </w:lvl>
+    <w:lvl w:ilvl="6" w:tplc="0409000F" w:tentative="1">
+      <w:start w:val="1"/>
+      <w:numFmt w:val="decimal"/>
+      <w:lvlText w:val="%7."/>
+      <w:lvlJc w:val="left"/>
+      <w:pPr>
+        <w:ind w:left="5040" w:hanging="360"/>
+      </w:pPr>
+    </w:lvl>
+    <w:lvl w:ilvl="7" w:tplc="04090019" w:tentative="1">
+      <w:start w:val="1"/>
+      <w:numFmt w:val="lowerLetter"/>
+      <w:lvlText w:val="%8."/>
+      <w:lvlJc w:val="left"/>
+      <w:pPr>
+        <w:ind w:left="5760" w:hanging="360"/>
+      </w:pPr>
+    </w:lvl>
+    <w:lvl w:ilvl="8" w:tplc="0409001B" w:tentative="1">
+      <w:start w:val="1"/>
+      <w:numFmt w:val="lowerRoman"/>
+      <w:lvlText w:val="%9."/>
+      <w:lvlJc w:val="right"/>
+      <w:pPr>
+        <w:ind w:left="6480" w:hanging="180"/>
+      </w:pPr>
+    </w:lvl>
+  </w:abstractNum>
+  <w:abstractNum w:abstractNumId="8">
     <w:nsid w:val="7AE86C63"/>
     <w:multiLevelType w:val="hybridMultilevel"/>
     <w:tmpl w:val="C6A8D35C"/>
@@ -1367,12 +3014,30 @@
     </w:lvl>
   </w:abstractNum>
   <w:num w:numId="1">
+    <w:abstractNumId w:val="4"/>
+  </w:num>
+  <w:num w:numId="2">
+    <w:abstractNumId w:val="8"/>
+  </w:num>
+  <w:num w:numId="3">
+    <w:abstractNumId w:val="3"/>
+  </w:num>
+  <w:num w:numId="4">
+    <w:abstractNumId w:val="5"/>
+  </w:num>
+  <w:num w:numId="5">
     <w:abstractNumId w:val="1"/>
   </w:num>
-  <w:num w:numId="2">
+  <w:num w:numId="6">
+    <w:abstractNumId w:val="7"/>
+  </w:num>
+  <w:num w:numId="7">
+    <w:abstractNumId w:val="6"/>
+  </w:num>
+  <w:num w:numId="8">
     <w:abstractNumId w:val="2"/>
   </w:num>
-  <w:num w:numId="3">
+  <w:num w:numId="9">
     <w:abstractNumId w:val="0"/>
   </w:num>
 </w:numbering>
@@ -1604,7 +3269,6 @@
     <w:next w:val="Normal"/>
     <w:link w:val="Heading4Char"/>
     <w:uiPriority w:val="9"/>
-    <w:semiHidden/>
     <w:unhideWhenUsed/>
     <w:qFormat/>
     <w:rsid w:val="00DF2107"/>
@@ -1769,7 +3433,6 @@
   <w:style w:type="character" w:default="1" w:styleId="DefaultParagraphFont">
     <w:name w:val="Default Paragraph Font"/>
     <w:uiPriority w:val="1"/>
-    <w:semiHidden/>
     <w:unhideWhenUsed/>
   </w:style>
   <w:style w:type="table" w:default="1" w:styleId="TableNormal">
@@ -1938,7 +3601,6 @@
     <w:basedOn w:val="DefaultParagraphFont"/>
     <w:link w:val="Heading4"/>
     <w:uiPriority w:val="9"/>
-    <w:semiHidden/>
     <w:rsid w:val="00DF2107"/>
     <w:rPr>
       <w:rFonts w:asciiTheme="majorHAnsi" w:eastAsiaTheme="majorEastAsia" w:hAnsiTheme="majorHAnsi" w:cs="Mangal"/>
@@ -2059,6 +3721,40 @@
     <w:pPr>
       <w:ind w:left="720"/>
       <w:contextualSpacing/>
+    </w:pPr>
+    <w:rPr>
+      <w:rFonts w:cs="Mangal"/>
+      <w:szCs w:val="21"/>
+    </w:rPr>
+  </w:style>
+  <w:style w:type="paragraph" w:styleId="TOC3">
+    <w:name w:val="toc 3"/>
+    <w:basedOn w:val="Normal"/>
+    <w:next w:val="Normal"/>
+    <w:autoRedefine/>
+    <w:uiPriority w:val="39"/>
+    <w:unhideWhenUsed/>
+    <w:rsid w:val="00F735D0"/>
+    <w:pPr>
+      <w:spacing w:after="100"/>
+      <w:ind w:left="480"/>
+    </w:pPr>
+    <w:rPr>
+      <w:rFonts w:cs="Mangal"/>
+      <w:szCs w:val="21"/>
+    </w:rPr>
+  </w:style>
+  <w:style w:type="paragraph" w:styleId="TOC4">
+    <w:name w:val="toc 4"/>
+    <w:basedOn w:val="Normal"/>
+    <w:next w:val="Normal"/>
+    <w:autoRedefine/>
+    <w:uiPriority w:val="39"/>
+    <w:unhideWhenUsed/>
+    <w:rsid w:val="00F735D0"/>
+    <w:pPr>
+      <w:spacing w:after="100"/>
+      <w:ind w:left="720"/>
     </w:pPr>
     <w:rPr>
       <w:rFonts w:cs="Mangal"/>
@@ -2294,7 +3990,6 @@
     <w:next w:val="Normal"/>
     <w:link w:val="Heading4Char"/>
     <w:uiPriority w:val="9"/>
-    <w:semiHidden/>
     <w:unhideWhenUsed/>
     <w:qFormat/>
     <w:rsid w:val="00DF2107"/>
@@ -2459,7 +4154,6 @@
   <w:style w:type="character" w:default="1" w:styleId="DefaultParagraphFont">
     <w:name w:val="Default Paragraph Font"/>
     <w:uiPriority w:val="1"/>
-    <w:semiHidden/>
     <w:unhideWhenUsed/>
   </w:style>
   <w:style w:type="table" w:default="1" w:styleId="TableNormal">
@@ -2628,7 +4322,6 @@
     <w:basedOn w:val="DefaultParagraphFont"/>
     <w:link w:val="Heading4"/>
     <w:uiPriority w:val="9"/>
-    <w:semiHidden/>
     <w:rsid w:val="00DF2107"/>
     <w:rPr>
       <w:rFonts w:asciiTheme="majorHAnsi" w:eastAsiaTheme="majorEastAsia" w:hAnsiTheme="majorHAnsi" w:cs="Mangal"/>
@@ -2749,6 +4442,40 @@
     <w:pPr>
       <w:ind w:left="720"/>
       <w:contextualSpacing/>
+    </w:pPr>
+    <w:rPr>
+      <w:rFonts w:cs="Mangal"/>
+      <w:szCs w:val="21"/>
+    </w:rPr>
+  </w:style>
+  <w:style w:type="paragraph" w:styleId="TOC3">
+    <w:name w:val="toc 3"/>
+    <w:basedOn w:val="Normal"/>
+    <w:next w:val="Normal"/>
+    <w:autoRedefine/>
+    <w:uiPriority w:val="39"/>
+    <w:unhideWhenUsed/>
+    <w:rsid w:val="00F735D0"/>
+    <w:pPr>
+      <w:spacing w:after="100"/>
+      <w:ind w:left="480"/>
+    </w:pPr>
+    <w:rPr>
+      <w:rFonts w:cs="Mangal"/>
+      <w:szCs w:val="21"/>
+    </w:rPr>
+  </w:style>
+  <w:style w:type="paragraph" w:styleId="TOC4">
+    <w:name w:val="toc 4"/>
+    <w:basedOn w:val="Normal"/>
+    <w:next w:val="Normal"/>
+    <w:autoRedefine/>
+    <w:uiPriority w:val="39"/>
+    <w:unhideWhenUsed/>
+    <w:rsid w:val="00F735D0"/>
+    <w:pPr>
+      <w:spacing w:after="100"/>
+      <w:ind w:left="720"/>
     </w:pPr>
     <w:rPr>
       <w:rFonts w:cs="Mangal"/>

</xml_diff>